<commit_message>
added calcs paragraph to CBLHJB01.
</commit_message>
<xml_diff>
--- a/Worksheets/UNIT 1 WORKSHEET 3.docx
+++ b/Worksheets/UNIT 1 WORKSHEET 3.docx
@@ -12,7 +12,13 @@
         <w:spacing w:after="0" w:line="360" w:lineRule="auto"/>
       </w:pPr>
       <w:r>
-        <w:t>The maximum length of an alphanumeric literal is _____________.</w:t>
+        <w:t>The maximum length of an alphanumeric literal is ____</w:t>
+      </w:r>
+      <w:r>
+        <w:t>268434912</w:t>
+      </w:r>
+      <w:r>
+        <w:t>_________.</w:t>
       </w:r>
     </w:p>
     <w:p>
@@ -31,7 +37,13 @@
         <w:spacing w:after="0" w:line="360" w:lineRule="auto"/>
       </w:pPr>
       <w:r>
-        <w:t>The maximum length of a numeric literal is ______________.</w:t>
+        <w:t>The maximum length of a numeric literal is ___</w:t>
+      </w:r>
+      <w:r>
+        <w:t>31</w:t>
+      </w:r>
+      <w:r>
+        <w:t>___________.</w:t>
       </w:r>
     </w:p>
     <w:p>
@@ -55,15 +67,7 @@
         <w:t>ENVIRONMENT</w:t>
       </w:r>
       <w:r>
-        <w:t>__________</w:t>
-      </w:r>
-      <w:proofErr w:type="gramStart"/>
-      <w:r>
-        <w:t>_  DIVISION</w:t>
-      </w:r>
-      <w:proofErr w:type="gramEnd"/>
-      <w:r>
-        <w:t>.</w:t>
+        <w:t>___________  DIVISION.</w:t>
       </w:r>
     </w:p>
     <w:p>
@@ -117,13 +121,13 @@
         <w:rPr>
           <w:u w:val="single"/>
         </w:rPr>
-        <w:t>RECORD</w:t>
+        <w:t>file</w:t>
       </w:r>
       <w:r>
         <w:rPr>
           <w:u w:val="single"/>
         </w:rPr>
-        <w:t xml:space="preserve">                       </w:t>
+        <w:t xml:space="preserve">                   </w:t>
       </w:r>
       <w:r>
         <w:rPr>
@@ -144,8 +148,10 @@
         <w:rPr>
           <w:u w:val="single"/>
         </w:rPr>
-        <w:t>LINE</w:t>
-      </w:r>
+        <w:t>record</w:t>
+      </w:r>
+      <w:bookmarkStart w:id="0" w:name="_GoBack"/>
+      <w:bookmarkEnd w:id="0"/>
       <w:r>
         <w:rPr>
           <w:u w:val="single"/>
@@ -495,8 +501,6 @@
         <w:tab/>
         <w:t>Modules are called methods in COBOL.</w:t>
       </w:r>
-      <w:bookmarkStart w:id="0" w:name="_GoBack"/>
-      <w:bookmarkEnd w:id="0"/>
     </w:p>
     <w:sectPr>
       <w:headerReference w:type="default" r:id="rId7"/>
@@ -918,6 +922,7 @@
     <w:lsdException w:name="HTML Sample" w:semiHidden="1" w:unhideWhenUsed="1"/>
     <w:lsdException w:name="HTML Typewriter" w:semiHidden="1" w:unhideWhenUsed="1"/>
     <w:lsdException w:name="HTML Variable" w:semiHidden="1" w:unhideWhenUsed="1"/>
+    <w:lsdException w:name="Normal Table" w:semiHidden="1" w:unhideWhenUsed="1"/>
     <w:lsdException w:name="annotation subject" w:semiHidden="1" w:unhideWhenUsed="1"/>
     <w:lsdException w:name="No List" w:semiHidden="1" w:unhideWhenUsed="1"/>
     <w:lsdException w:name="Outline List 1" w:semiHidden="1" w:unhideWhenUsed="1"/>
@@ -960,8 +965,11 @@
     <w:lsdException w:name="Table Contemporary" w:semiHidden="1" w:unhideWhenUsed="1"/>
     <w:lsdException w:name="Table Elegant" w:semiHidden="1" w:unhideWhenUsed="1"/>
     <w:lsdException w:name="Table Professional" w:semiHidden="1" w:unhideWhenUsed="1"/>
+    <w:lsdException w:name="Table Subtle 1" w:semiHidden="1" w:unhideWhenUsed="1"/>
     <w:lsdException w:name="Table Subtle 2" w:semiHidden="1" w:unhideWhenUsed="1"/>
     <w:lsdException w:name="Table Web 1" w:semiHidden="1" w:unhideWhenUsed="1"/>
+    <w:lsdException w:name="Table Web 2" w:semiHidden="1" w:unhideWhenUsed="1"/>
+    <w:lsdException w:name="Table Web 3" w:semiHidden="1" w:unhideWhenUsed="1"/>
     <w:lsdException w:name="Balloon Text" w:semiHidden="1" w:unhideWhenUsed="1"/>
     <w:lsdException w:name="Table Grid" w:uiPriority="59"/>
     <w:lsdException w:name="Table Theme" w:semiHidden="1" w:unhideWhenUsed="1"/>

</xml_diff>